<commit_message>
Updated authors to include Norman (as discussed last month).
</commit_message>
<xml_diff>
--- a/Notebooks/covid-19-caution/Understanding Covid-19 societal interaction/Backup of Understanding Covid-19 societal interaction.docx
+++ b/Notebooks/covid-19-caution/Understanding Covid-19 societal interaction/Backup of Understanding Covid-19 societal interaction.docx
@@ -5763,9 +5763,9 @@
         </w:tc>
       </w:tr>
     </w:tbl>
-    <w:p/>
     <w:p>
       <w:pPr>
+        <w:jc w:val="both"/>
         <w:rPr>
           <w:sz w:val="22"/>
           <w:szCs w:val="22"/>
@@ -5795,6 +5795,36 @@
           <w:szCs w:val="22"/>
         </w:rPr>
         <w:t xml:space="preserve"> The three</w:t>
+      </w:r>
+      <w:r>
+        <w:rPr>
+          <w:sz w:val="22"/>
+          <w:szCs w:val="22"/>
+        </w:rPr>
+        <w:t xml:space="preserve"> </w:t>
+      </w:r>
+      <w:r>
+        <w:rPr>
+          <w:sz w:val="22"/>
+          <w:szCs w:val="22"/>
+        </w:rPr>
+        <w:t xml:space="preserve">standard models SIR, SEIR and SEI3R are each extended with cautionary feedback in two ways: (i) firstly just distinguishing cautioned </w:t>
+      </w:r>
+      <w:proofErr w:type="spellStart"/>
+      <w:r>
+        <w:rPr>
+          <w:sz w:val="22"/>
+          <w:szCs w:val="22"/>
+        </w:rPr>
+        <w:t>susceptibles</w:t>
+      </w:r>
+      <w:proofErr w:type="spellEnd"/>
+      <w:r>
+        <w:rPr>
+          <w:sz w:val="22"/>
+          <w:szCs w:val="22"/>
+        </w:rPr>
+        <w:t xml:space="preserve"> and then (ii) distinguishing also cautioned exposed and/or infected individuals (non-hospitalized ones to be more precise). In each case the reference class employed to gauge the cautionary feedback is the class of most severely affected infected individuals. We assume for simplicity that the transition to caution is independent of exposure in the differentiated models.</w:t>
       </w:r>
     </w:p>
     <w:p>
@@ -5804,6 +5834,73 @@
           <w:szCs w:val="22"/>
         </w:rPr>
       </w:pPr>
+      <w:r>
+        <w:rPr>
+          <w:b/>
+          <w:bCs/>
+          <w:sz w:val="22"/>
+          <w:szCs w:val="22"/>
+        </w:rPr>
+        <w:lastRenderedPageBreak/>
+        <w:t xml:space="preserve">Fig. </w:t>
+      </w:r>
+      <w:r>
+        <w:rPr>
+          <w:b/>
+          <w:bCs/>
+          <w:sz w:val="22"/>
+          <w:szCs w:val="22"/>
+        </w:rPr>
+        <w:t>S</w:t>
+      </w:r>
+      <w:r>
+        <w:rPr>
+          <w:b/>
+          <w:bCs/>
+          <w:sz w:val="22"/>
+          <w:szCs w:val="22"/>
+        </w:rPr>
+        <w:t>2</w:t>
+      </w:r>
+      <w:r>
+        <w:rPr>
+          <w:b/>
+          <w:bCs/>
+          <w:sz w:val="22"/>
+          <w:szCs w:val="22"/>
+        </w:rPr>
+        <w:t xml:space="preserve"> </w:t>
+      </w:r>
+      <w:r>
+        <w:rPr>
+          <w:b/>
+          <w:bCs/>
+          <w:sz w:val="22"/>
+          <w:szCs w:val="22"/>
+        </w:rPr>
+        <w:t>Piecewise linear fits to all country data for cumulative deaths.</w:t>
+      </w:r>
+      <w:r>
+        <w:rPr>
+          <w:sz w:val="22"/>
+          <w:szCs w:val="22"/>
+        </w:rPr>
+        <w:t xml:space="preserve"> </w:t>
+      </w:r>
+      <w:r>
+        <w:rPr>
+          <w:sz w:val="22"/>
+          <w:szCs w:val="22"/>
+        </w:rPr>
+        <w:t>The piecewise linear analysis is extended to include all countries (up to Aug 1) for their cumulative deaths (</w:t>
+      </w:r>
+      <w:r>
+        <w:rPr>
+          <w:sz w:val="22"/>
+          <w:szCs w:val="22"/>
+        </w:rPr>
+        <w:t>deemed more reliable than the cumulative infections which depend more strongly on testing rates).</w:t>
+      </w:r>
       <w:r>
         <w:rPr>
           <w:sz w:val="22"/>

</xml_diff>